<commit_message>
avanzando en el trabajo
</commit_message>
<xml_diff>
--- a/TFM/tfm_ivan_garcia_garcia.docx
+++ b/TFM/tfm_ivan_garcia_garcia.docx
@@ -3999,15 +3999,7 @@
         <w:jc w:val="both"/>
       </w:pPr>
       <w:r>
-        <w:t xml:space="preserve">Los sensores reciben información del </w:t>
-      </w:r>
-      <w:proofErr w:type="spellStart"/>
-      <w:r>
-        <w:t>mundo</w:t>
-      </w:r>
-      <w:proofErr w:type="spellEnd"/>
-      <w:r>
-        <w:t xml:space="preserve"> exterior</w:t>
+        <w:t>Los sensores reciben información del mundo exterior</w:t>
       </w:r>
     </w:p>
     <w:p>
@@ -4843,12 +4835,7 @@
         <w:jc w:val="both"/>
       </w:pPr>
       <w:r>
-        <w:t>Servidor respond</w:t>
-      </w:r>
-      <w:bookmarkStart w:id="6" w:name="_GoBack"/>
-      <w:bookmarkEnd w:id="6"/>
-      <w:r>
-        <w:t>e a peticiones que provienen del cliente</w:t>
+        <w:t>Servidor responde a peticiones que provienen del cliente</w:t>
       </w:r>
     </w:p>
     <w:p>
@@ -5546,7 +5533,7 @@
           <w:lang w:eastAsia="es-ES_tradnl"/>
         </w:rPr>
       </w:pPr>
-      <w:bookmarkStart w:id="7" w:name="_Toc531864239"/>
+      <w:bookmarkStart w:id="6" w:name="_Toc531864239"/>
       <w:r>
         <w:rPr>
           <w:rFonts w:eastAsia="Times New Roman"/>
@@ -5555,7 +5542,7 @@
         <w:lastRenderedPageBreak/>
         <w:t>Hipótesis de trabajo y objetivos.</w:t>
       </w:r>
-      <w:bookmarkEnd w:id="7"/>
+      <w:bookmarkEnd w:id="6"/>
     </w:p>
     <w:p>
       <w:pPr>
@@ -5705,7 +5692,7 @@
           <w:lang w:eastAsia="es-ES_tradnl"/>
         </w:rPr>
       </w:pPr>
-      <w:bookmarkStart w:id="8" w:name="_Toc531864240"/>
+      <w:bookmarkStart w:id="7" w:name="_Toc531864240"/>
       <w:r>
         <w:rPr>
           <w:rFonts w:eastAsia="Times New Roman"/>
@@ -5713,7 +5700,958 @@
         </w:rPr>
         <w:t>Material y métodos.</w:t>
       </w:r>
+      <w:bookmarkEnd w:id="7"/>
+    </w:p>
+    <w:p>
+      <w:pPr>
+        <w:pStyle w:val="Ttulo2"/>
+        <w:spacing w:after="240"/>
+        <w:rPr>
+          <w:lang w:eastAsia="es-ES_tradnl"/>
+        </w:rPr>
+      </w:pPr>
+      <w:r>
+        <w:rPr>
+          <w:lang w:eastAsia="es-ES_tradnl"/>
+        </w:rPr>
+        <w:t>Introducción</w:t>
+      </w:r>
+    </w:p>
+    <w:p>
+      <w:pPr>
+        <w:jc w:val="both"/>
+        <w:rPr>
+          <w:lang w:eastAsia="es-ES_tradnl"/>
+        </w:rPr>
+      </w:pPr>
+      <w:r>
+        <w:rPr>
+          <w:lang w:eastAsia="es-ES_tradnl"/>
+        </w:rPr>
+        <w:t>Se desarrollar</w:t>
+      </w:r>
+      <w:r>
+        <w:rPr>
+          <w:lang w:eastAsia="es-ES_tradnl"/>
+        </w:rPr>
+        <w:t>á</w:t>
+      </w:r>
+      <w:r>
+        <w:rPr>
+          <w:lang w:eastAsia="es-ES_tradnl"/>
+        </w:rPr>
+        <w:t xml:space="preserve"> una plataforma </w:t>
+      </w:r>
+      <w:proofErr w:type="spellStart"/>
+      <w:r>
+        <w:rPr>
+          <w:lang w:eastAsia="es-ES_tradnl"/>
+        </w:rPr>
+        <w:t>End</w:t>
+      </w:r>
+      <w:proofErr w:type="spellEnd"/>
+      <w:r>
+        <w:rPr>
+          <w:lang w:eastAsia="es-ES_tradnl"/>
+        </w:rPr>
+        <w:t>-to-</w:t>
+      </w:r>
+      <w:bookmarkStart w:id="8" w:name="_GoBack"/>
       <w:bookmarkEnd w:id="8"/>
+      <w:proofErr w:type="spellStart"/>
+      <w:r>
+        <w:rPr>
+          <w:lang w:eastAsia="es-ES_tradnl"/>
+        </w:rPr>
+        <w:t>End</w:t>
+      </w:r>
+      <w:proofErr w:type="spellEnd"/>
+      <w:r>
+        <w:rPr>
+          <w:lang w:eastAsia="es-ES_tradnl"/>
+        </w:rPr>
+        <w:t xml:space="preserve"> de Internet of </w:t>
+      </w:r>
+      <w:proofErr w:type="spellStart"/>
+      <w:r>
+        <w:rPr>
+          <w:lang w:eastAsia="es-ES_tradnl"/>
+        </w:rPr>
+        <w:t>Things</w:t>
+      </w:r>
+      <w:proofErr w:type="spellEnd"/>
+      <w:r>
+        <w:rPr>
+          <w:lang w:eastAsia="es-ES_tradnl"/>
+        </w:rPr>
+        <w:t xml:space="preserve"> (</w:t>
+      </w:r>
+      <w:proofErr w:type="spellStart"/>
+      <w:r>
+        <w:rPr>
+          <w:lang w:eastAsia="es-ES_tradnl"/>
+        </w:rPr>
+        <w:t>IoT</w:t>
+      </w:r>
+      <w:proofErr w:type="spellEnd"/>
+      <w:r>
+        <w:rPr>
+          <w:lang w:eastAsia="es-ES_tradnl"/>
+        </w:rPr>
+        <w:t>) que incluirá dispositivos/sensores, canales de distribución, almacenamiento y procesamiento analítico y visualización en tiempo real.</w:t>
+      </w:r>
+    </w:p>
+    <w:p>
+      <w:pPr>
+        <w:jc w:val="both"/>
+        <w:rPr>
+          <w:lang w:eastAsia="es-ES_tradnl"/>
+        </w:rPr>
+      </w:pPr>
+      <w:r>
+        <w:rPr>
+          <w:lang w:eastAsia="es-ES_tradnl"/>
+        </w:rPr>
+        <w:t xml:space="preserve">Para ello, se utilizará sobre todo software open </w:t>
+      </w:r>
+      <w:proofErr w:type="spellStart"/>
+      <w:r>
+        <w:rPr>
+          <w:lang w:eastAsia="es-ES_tradnl"/>
+        </w:rPr>
+        <w:t>source</w:t>
+      </w:r>
+      <w:proofErr w:type="spellEnd"/>
+      <w:r>
+        <w:rPr>
+          <w:lang w:eastAsia="es-ES_tradnl"/>
+        </w:rPr>
+        <w:t xml:space="preserve"> y de desarrollo propio para interconectar toda la infraestructura. En esta práctica, se simularán los sensores/dispositivos para simplificar el caso.</w:t>
+      </w:r>
+    </w:p>
+    <w:p>
+      <w:pPr>
+        <w:spacing w:after="240"/>
+        <w:jc w:val="both"/>
+        <w:rPr>
+          <w:lang w:eastAsia="es-ES_tradnl"/>
+        </w:rPr>
+      </w:pPr>
+      <w:r>
+        <w:rPr>
+          <w:lang w:eastAsia="es-ES_tradnl"/>
+        </w:rPr>
+        <w:t>Se cubrirán áreas de aprendizaje como ingesta de datos, procesado y transformación de los datos, distribución y seguridad de los datos, procesado analítico, almacenamiento en base de datos y visualización de estos.</w:t>
+      </w:r>
+    </w:p>
+    <w:p>
+      <w:pPr>
+        <w:pStyle w:val="Ttulo2"/>
+        <w:spacing w:after="240"/>
+        <w:rPr>
+          <w:lang w:eastAsia="es-ES_tradnl"/>
+        </w:rPr>
+      </w:pPr>
+      <w:r>
+        <w:rPr>
+          <w:lang w:eastAsia="es-ES_tradnl"/>
+        </w:rPr>
+        <w:t>Desarrollo teórico</w:t>
+      </w:r>
+    </w:p>
+    <w:p>
+      <w:pPr>
+        <w:rPr>
+          <w:lang w:eastAsia="es-ES_tradnl"/>
+        </w:rPr>
+      </w:pPr>
+      <w:r>
+        <w:rPr>
+          <w:lang w:eastAsia="es-ES_tradnl"/>
+        </w:rPr>
+        <w:t xml:space="preserve">La </w:t>
+      </w:r>
+      <w:r>
+        <w:rPr>
+          <w:lang w:eastAsia="es-ES_tradnl"/>
+        </w:rPr>
+        <w:t>arquitectura a desarrollar será la siguiente:</w:t>
+      </w:r>
+      <w:r>
+        <w:rPr>
+          <w:noProof/>
+          <w:lang w:eastAsia="es-ES_tradnl"/>
+        </w:rPr>
+        <w:drawing>
+          <wp:inline distT="0" distB="0" distL="0" distR="0">
+            <wp:extent cx="5396230" cy="3035300"/>
+            <wp:effectExtent l="0" t="0" r="1270" b="0"/>
+            <wp:docPr id="2" name="Imagen 2"/>
+            <wp:cNvGraphicFramePr>
+              <a:graphicFrameLocks xmlns:a="http://schemas.openxmlformats.org/drawingml/2006/main" noChangeAspect="1"/>
+            </wp:cNvGraphicFramePr>
+            <a:graphic xmlns:a="http://schemas.openxmlformats.org/drawingml/2006/main">
+              <a:graphicData uri="http://schemas.openxmlformats.org/drawingml/2006/picture">
+                <pic:pic xmlns:pic="http://schemas.openxmlformats.org/drawingml/2006/picture">
+                  <pic:nvPicPr>
+                    <pic:cNvPr id="2" name="arquitectura.pdf"/>
+                    <pic:cNvPicPr/>
+                  </pic:nvPicPr>
+                  <pic:blipFill>
+                    <a:blip r:embed="rId7">
+                      <a:extLst>
+                        <a:ext uri="{28A0092B-C50C-407E-A947-70E740481C1C}">
+                          <a14:useLocalDpi xmlns:a14="http://schemas.microsoft.com/office/drawing/2010/main" val="0"/>
+                        </a:ext>
+                      </a:extLst>
+                    </a:blip>
+                    <a:stretch>
+                      <a:fillRect/>
+                    </a:stretch>
+                  </pic:blipFill>
+                  <pic:spPr>
+                    <a:xfrm>
+                      <a:off x="0" y="0"/>
+                      <a:ext cx="5396230" cy="3035300"/>
+                    </a:xfrm>
+                    <a:prstGeom prst="rect">
+                      <a:avLst/>
+                    </a:prstGeom>
+                  </pic:spPr>
+                </pic:pic>
+              </a:graphicData>
+            </a:graphic>
+          </wp:inline>
+        </w:drawing>
+      </w:r>
+    </w:p>
+    <w:p>
+      <w:pPr>
+        <w:jc w:val="both"/>
+        <w:rPr>
+          <w:lang w:eastAsia="es-ES_tradnl"/>
+        </w:rPr>
+      </w:pPr>
+      <w:r>
+        <w:rPr>
+          <w:lang w:eastAsia="es-ES_tradnl"/>
+        </w:rPr>
+        <w:lastRenderedPageBreak/>
+        <w:t>Descripción:</w:t>
+      </w:r>
+    </w:p>
+    <w:p>
+      <w:pPr>
+        <w:pStyle w:val="Prrafodelista"/>
+        <w:numPr>
+          <w:ilvl w:val="0"/>
+          <w:numId w:val="17"/>
+        </w:numPr>
+        <w:jc w:val="both"/>
+        <w:rPr>
+          <w:lang w:eastAsia="es-ES_tradnl"/>
+        </w:rPr>
+      </w:pPr>
+      <w:r>
+        <w:rPr>
+          <w:lang w:eastAsia="es-ES_tradnl"/>
+        </w:rPr>
+        <w:t>Se dispondrán</w:t>
+      </w:r>
+      <w:r>
+        <w:rPr>
+          <w:lang w:eastAsia="es-ES_tradnl"/>
+        </w:rPr>
+        <w:t xml:space="preserve"> varios sensores conectados a un dispositivo; este será el encargado de alimentar, gestionar y controlar los sensores. En el dispositivo también se realizarán las tareas de recolectar, agrupar y procesar la información recogida por los sensores según los intervalos establecidos y enviarla de forma ordenada y controlada a los </w:t>
+      </w:r>
+      <w:proofErr w:type="spellStart"/>
+      <w:r>
+        <w:rPr>
+          <w:lang w:eastAsia="es-ES_tradnl"/>
+        </w:rPr>
+        <w:t>gateways</w:t>
+      </w:r>
+      <w:proofErr w:type="spellEnd"/>
+      <w:r>
+        <w:rPr>
+          <w:lang w:eastAsia="es-ES_tradnl"/>
+        </w:rPr>
+        <w:t>.</w:t>
+      </w:r>
+    </w:p>
+    <w:p>
+      <w:pPr>
+        <w:pStyle w:val="Prrafodelista"/>
+        <w:numPr>
+          <w:ilvl w:val="0"/>
+          <w:numId w:val="17"/>
+        </w:numPr>
+        <w:jc w:val="both"/>
+        <w:rPr>
+          <w:lang w:eastAsia="es-ES_tradnl"/>
+        </w:rPr>
+      </w:pPr>
+      <w:r>
+        <w:rPr>
+          <w:b/>
+          <w:lang w:eastAsia="es-ES_tradnl"/>
+        </w:rPr>
+        <w:t>Gateway</w:t>
+      </w:r>
+      <w:r>
+        <w:rPr>
+          <w:lang w:eastAsia="es-ES_tradnl"/>
+        </w:rPr>
+        <w:t xml:space="preserve">: </w:t>
+      </w:r>
+      <w:r>
+        <w:rPr>
+          <w:lang w:eastAsia="es-ES_tradnl"/>
+        </w:rPr>
+        <w:t xml:space="preserve">La función del </w:t>
+      </w:r>
+      <w:proofErr w:type="spellStart"/>
+      <w:r>
+        <w:rPr>
+          <w:lang w:eastAsia="es-ES_tradnl"/>
+        </w:rPr>
+        <w:t>gateway</w:t>
+      </w:r>
+      <w:proofErr w:type="spellEnd"/>
+      <w:r>
+        <w:rPr>
+          <w:lang w:eastAsia="es-ES_tradnl"/>
+        </w:rPr>
+        <w:t xml:space="preserve"> o pasarela es ofrecer un punto de acceso común a todos los dispositivos (con sensores) que pudiera haber y canalizar la información hacia el bus de distribución o </w:t>
+      </w:r>
+      <w:proofErr w:type="spellStart"/>
+      <w:r>
+        <w:rPr>
+          <w:lang w:eastAsia="es-ES_tradnl"/>
+        </w:rPr>
+        <w:t>broker</w:t>
+      </w:r>
+      <w:proofErr w:type="spellEnd"/>
+      <w:r>
+        <w:rPr>
+          <w:lang w:eastAsia="es-ES_tradnl"/>
+        </w:rPr>
+        <w:t xml:space="preserve"> de mensajes.</w:t>
+      </w:r>
+    </w:p>
+    <w:p>
+      <w:pPr>
+        <w:pStyle w:val="Prrafodelista"/>
+        <w:numPr>
+          <w:ilvl w:val="0"/>
+          <w:numId w:val="17"/>
+        </w:numPr>
+        <w:jc w:val="both"/>
+        <w:rPr>
+          <w:lang w:eastAsia="es-ES_tradnl"/>
+        </w:rPr>
+      </w:pPr>
+      <w:proofErr w:type="spellStart"/>
+      <w:r>
+        <w:rPr>
+          <w:b/>
+          <w:lang w:eastAsia="es-ES_tradnl"/>
+        </w:rPr>
+        <w:t>Broker</w:t>
+      </w:r>
+      <w:proofErr w:type="spellEnd"/>
+      <w:r>
+        <w:rPr>
+          <w:lang w:eastAsia="es-ES_tradnl"/>
+        </w:rPr>
+        <w:t xml:space="preserve">: </w:t>
+      </w:r>
+      <w:r>
+        <w:rPr>
+          <w:lang w:eastAsia="es-ES_tradnl"/>
+        </w:rPr>
+        <w:t xml:space="preserve">La función del </w:t>
+      </w:r>
+      <w:proofErr w:type="spellStart"/>
+      <w:r>
+        <w:rPr>
+          <w:lang w:eastAsia="es-ES_tradnl"/>
+        </w:rPr>
+        <w:t>broker</w:t>
+      </w:r>
+      <w:proofErr w:type="spellEnd"/>
+      <w:r>
+        <w:rPr>
+          <w:lang w:eastAsia="es-ES_tradnl"/>
+        </w:rPr>
+        <w:t xml:space="preserve"> de mensajes es recibir toda la información de todos los dispositivos/sensores y </w:t>
+      </w:r>
+      <w:proofErr w:type="spellStart"/>
+      <w:r>
+        <w:rPr>
+          <w:lang w:eastAsia="es-ES_tradnl"/>
+        </w:rPr>
+        <w:t>gateways</w:t>
+      </w:r>
+      <w:proofErr w:type="spellEnd"/>
+      <w:r>
+        <w:rPr>
+          <w:lang w:eastAsia="es-ES_tradnl"/>
+        </w:rPr>
+        <w:t xml:space="preserve"> y ofrecer canales de distribución o de consumo para todas las partes. Es pieza clave para la escalabilidad y la posibilidad de real time en la solución.</w:t>
+      </w:r>
+    </w:p>
+    <w:p>
+      <w:pPr>
+        <w:pStyle w:val="Prrafodelista"/>
+        <w:numPr>
+          <w:ilvl w:val="0"/>
+          <w:numId w:val="17"/>
+        </w:numPr>
+        <w:jc w:val="both"/>
+        <w:rPr>
+          <w:lang w:eastAsia="es-ES_tradnl"/>
+        </w:rPr>
+      </w:pPr>
+      <w:r>
+        <w:rPr>
+          <w:b/>
+          <w:lang w:eastAsia="es-ES_tradnl"/>
+        </w:rPr>
+        <w:t>Mensajero</w:t>
+      </w:r>
+      <w:r>
+        <w:rPr>
+          <w:lang w:eastAsia="es-ES_tradnl"/>
+        </w:rPr>
+        <w:t xml:space="preserve">: </w:t>
+      </w:r>
+      <w:r>
+        <w:rPr>
+          <w:lang w:eastAsia="es-ES_tradnl"/>
+        </w:rPr>
+        <w:t>Desde el mensajero se podrán alimentar diferentes canales según la solución lo requiera. En este caso, planificamos básicamente dos distribuciones prioritarias: el almacenamiento de los datos y su visualización.</w:t>
+      </w:r>
+    </w:p>
+    <w:p>
+      <w:pPr>
+        <w:pStyle w:val="Prrafodelista"/>
+        <w:numPr>
+          <w:ilvl w:val="0"/>
+          <w:numId w:val="17"/>
+        </w:numPr>
+        <w:jc w:val="both"/>
+        <w:rPr>
+          <w:lang w:eastAsia="es-ES_tradnl"/>
+        </w:rPr>
+      </w:pPr>
+      <w:r>
+        <w:rPr>
+          <w:b/>
+          <w:lang w:eastAsia="es-ES_tradnl"/>
+        </w:rPr>
+        <w:t>Visualización</w:t>
+      </w:r>
+      <w:r>
+        <w:rPr>
+          <w:lang w:eastAsia="es-ES_tradnl"/>
+        </w:rPr>
+        <w:t xml:space="preserve">: </w:t>
+      </w:r>
+      <w:r>
+        <w:rPr>
+          <w:lang w:eastAsia="es-ES_tradnl"/>
+        </w:rPr>
+        <w:t xml:space="preserve">Para la visualización, se conectarán las herramientas de exposición gráfica del usuario al bus de datos directamente o bien pasando por un proceso de ETL previamente (extracción, transformación y carga) según lo requieran los datos. La intención de esta herramienta gráfica es ser un </w:t>
+      </w:r>
+      <w:proofErr w:type="spellStart"/>
+      <w:r>
+        <w:rPr>
+          <w:lang w:eastAsia="es-ES_tradnl"/>
+        </w:rPr>
+        <w:t>dashboard</w:t>
+      </w:r>
+      <w:proofErr w:type="spellEnd"/>
+      <w:r>
+        <w:rPr>
+          <w:lang w:eastAsia="es-ES_tradnl"/>
+        </w:rPr>
+        <w:t xml:space="preserve"> o escritorio de datos con información en tiempo real de los valores de los sensores principalmente, por ejemplo.</w:t>
+      </w:r>
+    </w:p>
+    <w:p>
+      <w:pPr>
+        <w:jc w:val="right"/>
+        <w:rPr>
+          <w:lang w:eastAsia="es-ES_tradnl"/>
+        </w:rPr>
+      </w:pPr>
+      <w:r>
+        <w:rPr>
+          <w:noProof/>
+          <w:lang w:eastAsia="es-ES_tradnl"/>
+        </w:rPr>
+        <w:drawing>
+          <wp:inline distT="0" distB="0" distL="0" distR="0" wp14:anchorId="36D1D03F" wp14:editId="2A2EC0F4">
+            <wp:extent cx="4972896" cy="3282884"/>
+            <wp:effectExtent l="0" t="0" r="0" b="0"/>
+            <wp:docPr id="3" name="Imagen 3"/>
+            <wp:cNvGraphicFramePr>
+              <a:graphicFrameLocks xmlns:a="http://schemas.openxmlformats.org/drawingml/2006/main" noChangeAspect="1"/>
+            </wp:cNvGraphicFramePr>
+            <a:graphic xmlns:a="http://schemas.openxmlformats.org/drawingml/2006/main">
+              <a:graphicData uri="http://schemas.openxmlformats.org/drawingml/2006/picture">
+                <pic:pic xmlns:pic="http://schemas.openxmlformats.org/drawingml/2006/picture">
+                  <pic:nvPicPr>
+                    <pic:cNvPr id="3" name="M9T3_046.png"/>
+                    <pic:cNvPicPr/>
+                  </pic:nvPicPr>
+                  <pic:blipFill>
+                    <a:blip r:embed="rId8" cstate="print">
+                      <a:extLst>
+                        <a:ext uri="{28A0092B-C50C-407E-A947-70E740481C1C}">
+                          <a14:useLocalDpi xmlns:a14="http://schemas.microsoft.com/office/drawing/2010/main" val="0"/>
+                        </a:ext>
+                      </a:extLst>
+                    </a:blip>
+                    <a:stretch>
+                      <a:fillRect/>
+                    </a:stretch>
+                  </pic:blipFill>
+                  <pic:spPr>
+                    <a:xfrm>
+                      <a:off x="0" y="0"/>
+                      <a:ext cx="4982068" cy="3288939"/>
+                    </a:xfrm>
+                    <a:prstGeom prst="rect">
+                      <a:avLst/>
+                    </a:prstGeom>
+                  </pic:spPr>
+                </pic:pic>
+              </a:graphicData>
+            </a:graphic>
+          </wp:inline>
+        </w:drawing>
+      </w:r>
+    </w:p>
+    <w:p>
+      <w:pPr>
+        <w:pStyle w:val="Prrafodelista"/>
+        <w:numPr>
+          <w:ilvl w:val="0"/>
+          <w:numId w:val="17"/>
+        </w:numPr>
+        <w:jc w:val="both"/>
+        <w:rPr>
+          <w:lang w:eastAsia="es-ES_tradnl"/>
+        </w:rPr>
+      </w:pPr>
+      <w:proofErr w:type="spellStart"/>
+      <w:r>
+        <w:rPr>
+          <w:b/>
+          <w:lang w:eastAsia="es-ES_tradnl"/>
+        </w:rPr>
+        <w:t>Leshan</w:t>
+      </w:r>
+      <w:proofErr w:type="spellEnd"/>
+      <w:r>
+        <w:rPr>
+          <w:lang w:eastAsia="es-ES_tradnl"/>
+        </w:rPr>
+        <w:t xml:space="preserve">: </w:t>
+      </w:r>
+      <w:r>
+        <w:rPr>
+          <w:lang w:eastAsia="es-ES_tradnl"/>
+        </w:rPr>
+        <w:t>S</w:t>
+      </w:r>
+      <w:r>
+        <w:rPr>
+          <w:lang w:eastAsia="es-ES_tradnl"/>
+        </w:rPr>
+        <w:t>e s</w:t>
+      </w:r>
+      <w:r>
+        <w:rPr>
+          <w:lang w:eastAsia="es-ES_tradnl"/>
+        </w:rPr>
+        <w:t>imular</w:t>
+      </w:r>
+      <w:r>
+        <w:rPr>
+          <w:lang w:eastAsia="es-ES_tradnl"/>
+        </w:rPr>
+        <w:t>án</w:t>
+      </w:r>
+      <w:r>
+        <w:rPr>
+          <w:lang w:eastAsia="es-ES_tradnl"/>
+        </w:rPr>
+        <w:t xml:space="preserve"> sobre ‘n’ </w:t>
+      </w:r>
+      <w:proofErr w:type="spellStart"/>
+      <w:r>
+        <w:rPr>
+          <w:lang w:eastAsia="es-ES_tradnl"/>
+        </w:rPr>
+        <w:t>devices</w:t>
+      </w:r>
+      <w:proofErr w:type="spellEnd"/>
+      <w:r>
+        <w:rPr>
+          <w:lang w:eastAsia="es-ES_tradnl"/>
+        </w:rPr>
+        <w:t xml:space="preserve"> con sensor de temperatura, con el </w:t>
+      </w:r>
+      <w:proofErr w:type="spellStart"/>
+      <w:r>
+        <w:rPr>
+          <w:lang w:eastAsia="es-ES_tradnl"/>
+        </w:rPr>
+        <w:t>Leshan</w:t>
+      </w:r>
+      <w:proofErr w:type="spellEnd"/>
+      <w:r>
+        <w:rPr>
+          <w:lang w:eastAsia="es-ES_tradnl"/>
+        </w:rPr>
+        <w:t xml:space="preserve"> </w:t>
+      </w:r>
+      <w:proofErr w:type="spellStart"/>
+      <w:r>
+        <w:rPr>
+          <w:lang w:eastAsia="es-ES_tradnl"/>
+        </w:rPr>
+        <w:t>client</w:t>
+      </w:r>
+      <w:proofErr w:type="spellEnd"/>
+      <w:r>
+        <w:rPr>
+          <w:lang w:eastAsia="es-ES_tradnl"/>
+        </w:rPr>
+        <w:t xml:space="preserve">. Estos ‘n’ dispositivos se registrarán al mismo </w:t>
+      </w:r>
+      <w:proofErr w:type="spellStart"/>
+      <w:r>
+        <w:rPr>
+          <w:lang w:eastAsia="es-ES_tradnl"/>
+        </w:rPr>
+        <w:t>bootstrap</w:t>
+      </w:r>
+      <w:proofErr w:type="spellEnd"/>
+      <w:r>
+        <w:rPr>
+          <w:lang w:eastAsia="es-ES_tradnl"/>
+        </w:rPr>
+        <w:t xml:space="preserve"> pero la mitad irán a un LwM2M server diferente.</w:t>
+      </w:r>
+    </w:p>
+    <w:p>
+      <w:pPr>
+        <w:ind w:left="708"/>
+        <w:jc w:val="both"/>
+        <w:rPr>
+          <w:lang w:eastAsia="es-ES_tradnl"/>
+        </w:rPr>
+      </w:pPr>
+      <w:r>
+        <w:rPr>
+          <w:lang w:eastAsia="es-ES_tradnl"/>
+        </w:rPr>
+        <w:t xml:space="preserve">Los servidores </w:t>
+      </w:r>
+      <w:proofErr w:type="spellStart"/>
+      <w:r>
+        <w:rPr>
+          <w:lang w:eastAsia="es-ES_tradnl"/>
+        </w:rPr>
+        <w:t>Leshan</w:t>
+      </w:r>
+      <w:proofErr w:type="spellEnd"/>
+      <w:r>
+        <w:rPr>
+          <w:lang w:eastAsia="es-ES_tradnl"/>
+        </w:rPr>
+        <w:t xml:space="preserve"> están integrados y enviando directamente la información de registro (new, up, </w:t>
+      </w:r>
+      <w:proofErr w:type="spellStart"/>
+      <w:r>
+        <w:rPr>
+          <w:lang w:eastAsia="es-ES_tradnl"/>
+        </w:rPr>
+        <w:t>delete</w:t>
+      </w:r>
+      <w:proofErr w:type="spellEnd"/>
+      <w:r>
+        <w:rPr>
+          <w:lang w:eastAsia="es-ES_tradnl"/>
+        </w:rPr>
+        <w:t>) y de observación de valores a tópicos de Kafka.</w:t>
+      </w:r>
+    </w:p>
+    <w:p>
+      <w:pPr>
+        <w:pStyle w:val="Prrafodelista"/>
+        <w:numPr>
+          <w:ilvl w:val="0"/>
+          <w:numId w:val="17"/>
+        </w:numPr>
+        <w:jc w:val="both"/>
+        <w:rPr>
+          <w:lang w:eastAsia="es-ES_tradnl"/>
+        </w:rPr>
+      </w:pPr>
+      <w:r>
+        <w:rPr>
+          <w:b/>
+          <w:lang w:eastAsia="es-ES_tradnl"/>
+        </w:rPr>
+        <w:lastRenderedPageBreak/>
+        <w:t>Kafka</w:t>
+      </w:r>
+      <w:r>
+        <w:rPr>
+          <w:lang w:eastAsia="es-ES_tradnl"/>
+        </w:rPr>
+        <w:t xml:space="preserve">: </w:t>
+      </w:r>
+      <w:r>
+        <w:rPr>
+          <w:lang w:eastAsia="es-ES_tradnl"/>
+        </w:rPr>
+        <w:t xml:space="preserve">Kafka será también </w:t>
+      </w:r>
+      <w:r>
+        <w:rPr>
+          <w:lang w:eastAsia="es-ES_tradnl"/>
+        </w:rPr>
+        <w:t>un</w:t>
+      </w:r>
+      <w:r>
+        <w:rPr>
+          <w:lang w:eastAsia="es-ES_tradnl"/>
+        </w:rPr>
+        <w:t xml:space="preserve"> bus de control y con un simple pipeline en SDC </w:t>
+      </w:r>
+      <w:r>
+        <w:rPr>
+          <w:lang w:eastAsia="es-ES_tradnl"/>
+        </w:rPr>
+        <w:t xml:space="preserve">se </w:t>
+      </w:r>
+      <w:r>
+        <w:rPr>
+          <w:lang w:eastAsia="es-ES_tradnl"/>
+        </w:rPr>
+        <w:t>extrae</w:t>
+      </w:r>
+      <w:r>
+        <w:rPr>
+          <w:lang w:eastAsia="es-ES_tradnl"/>
+        </w:rPr>
+        <w:t>rán</w:t>
+      </w:r>
+      <w:r>
+        <w:rPr>
+          <w:lang w:eastAsia="es-ES_tradnl"/>
+        </w:rPr>
+        <w:t xml:space="preserve"> todos los datos de los tópicos que interesan y </w:t>
+      </w:r>
+      <w:r>
+        <w:rPr>
+          <w:lang w:eastAsia="es-ES_tradnl"/>
+        </w:rPr>
+        <w:t xml:space="preserve">se </w:t>
+      </w:r>
+      <w:r>
+        <w:rPr>
+          <w:lang w:eastAsia="es-ES_tradnl"/>
+        </w:rPr>
+        <w:t>procesar</w:t>
+      </w:r>
+      <w:r>
+        <w:rPr>
+          <w:lang w:eastAsia="es-ES_tradnl"/>
+        </w:rPr>
+        <w:t>án</w:t>
+      </w:r>
+      <w:r>
+        <w:rPr>
+          <w:lang w:eastAsia="es-ES_tradnl"/>
+        </w:rPr>
+        <w:t xml:space="preserve"> los datos relativos a la temperatura, que serán distribuidos a una base de datos </w:t>
+      </w:r>
+      <w:proofErr w:type="spellStart"/>
+      <w:r>
+        <w:rPr>
+          <w:lang w:eastAsia="es-ES_tradnl"/>
+        </w:rPr>
+        <w:t>Cassandra</w:t>
+      </w:r>
+      <w:proofErr w:type="spellEnd"/>
+      <w:r>
+        <w:rPr>
+          <w:lang w:eastAsia="es-ES_tradnl"/>
+        </w:rPr>
+        <w:t xml:space="preserve">, </w:t>
+      </w:r>
+      <w:proofErr w:type="spellStart"/>
+      <w:r>
+        <w:rPr>
+          <w:lang w:eastAsia="es-ES_tradnl"/>
+        </w:rPr>
+        <w:t>logs</w:t>
+      </w:r>
+      <w:proofErr w:type="spellEnd"/>
+      <w:r>
+        <w:rPr>
+          <w:lang w:eastAsia="es-ES_tradnl"/>
+        </w:rPr>
+        <w:t xml:space="preserve"> tradicionales y también a </w:t>
+      </w:r>
+      <w:proofErr w:type="spellStart"/>
+      <w:r>
+        <w:rPr>
+          <w:lang w:eastAsia="es-ES_tradnl"/>
+        </w:rPr>
+        <w:t>Elasticsearch</w:t>
+      </w:r>
+      <w:proofErr w:type="spellEnd"/>
+      <w:r>
+        <w:rPr>
+          <w:lang w:eastAsia="es-ES_tradnl"/>
+        </w:rPr>
+        <w:t xml:space="preserve">. </w:t>
+      </w:r>
+      <w:r>
+        <w:rPr>
+          <w:lang w:eastAsia="es-ES_tradnl"/>
+        </w:rPr>
+        <w:t>En resumen, s</w:t>
+      </w:r>
+      <w:r>
+        <w:rPr>
+          <w:lang w:eastAsia="es-ES_tradnl"/>
+        </w:rPr>
+        <w:t>e</w:t>
+      </w:r>
+      <w:r>
+        <w:rPr>
+          <w:lang w:eastAsia="es-ES_tradnl"/>
+        </w:rPr>
+        <w:t xml:space="preserve"> implementa una arquitectura lambda de procesamiento en idea, trabajando en tiempo real y en procesamiento </w:t>
+      </w:r>
+      <w:proofErr w:type="spellStart"/>
+      <w:r>
+        <w:rPr>
+          <w:lang w:eastAsia="es-ES_tradnl"/>
+        </w:rPr>
+        <w:t>batch</w:t>
+      </w:r>
+      <w:proofErr w:type="spellEnd"/>
+      <w:r>
+        <w:rPr>
+          <w:lang w:eastAsia="es-ES_tradnl"/>
+        </w:rPr>
+        <w:t>.</w:t>
+      </w:r>
+    </w:p>
+    <w:p>
+      <w:pPr>
+        <w:pStyle w:val="Ttulo1"/>
+        <w:rPr>
+          <w:rFonts w:eastAsia="Times New Roman"/>
+          <w:lang w:eastAsia="es-ES_tradnl"/>
+        </w:rPr>
+      </w:pPr>
+      <w:bookmarkStart w:id="9" w:name="_Toc531864241"/>
+      <w:r>
+        <w:rPr>
+          <w:rFonts w:eastAsia="Times New Roman"/>
+          <w:lang w:eastAsia="es-ES_tradnl"/>
+        </w:rPr>
+        <w:t>Resultados.</w:t>
+      </w:r>
+      <w:bookmarkEnd w:id="9"/>
+    </w:p>
+    <w:p>
+      <w:pPr>
+        <w:pStyle w:val="Ttulo1"/>
+        <w:rPr>
+          <w:rFonts w:eastAsia="Times New Roman"/>
+          <w:lang w:eastAsia="es-ES_tradnl"/>
+        </w:rPr>
+      </w:pPr>
+      <w:bookmarkStart w:id="10" w:name="_Toc531864242"/>
+      <w:r>
+        <w:rPr>
+          <w:rFonts w:eastAsia="Times New Roman"/>
+          <w:lang w:eastAsia="es-ES_tradnl"/>
+        </w:rPr>
+        <w:t>Discusión.</w:t>
+      </w:r>
+      <w:bookmarkEnd w:id="10"/>
+    </w:p>
+    <w:p>
+      <w:pPr>
+        <w:rPr>
+          <w:lang w:eastAsia="es-ES_tradnl"/>
+        </w:rPr>
+      </w:pPr>
+      <w:r>
+        <w:rPr>
+          <w:lang w:eastAsia="es-ES_tradnl"/>
+        </w:rPr>
+        <w:t>-</w:t>
+      </w:r>
+      <w:proofErr w:type="spellStart"/>
+      <w:r>
+        <w:rPr>
+          <w:lang w:eastAsia="es-ES_tradnl"/>
+        </w:rPr>
+        <w:t>StreamSet</w:t>
+      </w:r>
+      <w:proofErr w:type="spellEnd"/>
+      <w:r>
+        <w:rPr>
+          <w:lang w:eastAsia="es-ES_tradnl"/>
+        </w:rPr>
+        <w:t xml:space="preserve"> Data </w:t>
+      </w:r>
+      <w:proofErr w:type="spellStart"/>
+      <w:r>
+        <w:rPr>
+          <w:lang w:eastAsia="es-ES_tradnl"/>
+        </w:rPr>
+        <w:t>Collector</w:t>
+      </w:r>
+      <w:proofErr w:type="spellEnd"/>
+      <w:r>
+        <w:rPr>
+          <w:lang w:eastAsia="es-ES_tradnl"/>
+        </w:rPr>
+        <w:t xml:space="preserve"> (SDC), pero se podría utilizar también Apache NIFI</w:t>
+      </w:r>
+    </w:p>
+    <w:p>
+      <w:pPr>
+        <w:pStyle w:val="Ttulo1"/>
+        <w:rPr>
+          <w:rFonts w:eastAsia="Times New Roman"/>
+          <w:lang w:eastAsia="es-ES_tradnl"/>
+        </w:rPr>
+      </w:pPr>
+      <w:bookmarkStart w:id="11" w:name="_Toc531864243"/>
+      <w:r>
+        <w:rPr>
+          <w:rFonts w:eastAsia="Times New Roman"/>
+          <w:lang w:eastAsia="es-ES_tradnl"/>
+        </w:rPr>
+        <w:t>Conclusiones.</w:t>
+      </w:r>
+      <w:bookmarkEnd w:id="11"/>
     </w:p>
     <w:p>
       <w:pPr>
@@ -5727,7 +6665,7 @@
           <w:color w:val="FF0000"/>
           <w:lang w:eastAsia="es-ES_tradnl"/>
         </w:rPr>
-        <w:t xml:space="preserve">Volviendo al ejemplo anterior, si realizamos </w:t>
+        <w:t xml:space="preserve">Estos puntos podemos si queremos concatenarlos, es decir, mostrar nuestras reflexiones y conclusiones sobre el TFM, pero además mostrar un punto crítico en ciertos aspectos del mismo (si procede) para establecer una discusión o debate abierto sobre cualquier punto, por ejemplo, volviendo al ejemplo anterior, podríamos realizar una comparativa con resultados de aplicar </w:t>
       </w:r>
       <w:proofErr w:type="spellStart"/>
       <w:r>
@@ -5735,7 +6673,7 @@
           <w:color w:val="FF0000"/>
           <w:lang w:eastAsia="es-ES_tradnl"/>
         </w:rPr>
-        <w:t>forescasting</w:t>
+        <w:t>Arima</w:t>
       </w:r>
       <w:proofErr w:type="spellEnd"/>
       <w:r>
@@ -5743,8 +6681,54 @@
           <w:color w:val="FF0000"/>
           <w:lang w:eastAsia="es-ES_tradnl"/>
         </w:rPr>
-        <w:t>, y lo realizamos con R pues hablar un poco de qué es R Studio y las principales librerías que vayamos a utilizar (en caso de estar en un TFM con ML no será necesario describir aquí los algoritmos aplicados ya que deberíamos haberlo realizado en el estado el arte.)</w:t>
-      </w:r>
+        <w:t xml:space="preserve"> y Alisado Exponencial.</w:t>
+      </w:r>
+    </w:p>
+    <w:p>
+      <w:pPr>
+        <w:rPr>
+          <w:color w:val="FF0000"/>
+          <w:lang w:eastAsia="es-ES_tradnl"/>
+        </w:rPr>
+      </w:pPr>
+      <w:r>
+        <w:rPr>
+          <w:color w:val="FF0000"/>
+          <w:lang w:eastAsia="es-ES_tradnl"/>
+        </w:rPr>
+        <w:t>Si partimos de una VM con herramientas pre-instaladas no hace falta mostrar su configuración para nada, simplemente nombrarlas y explicar un para que se utilizan, pero sobre todo, cual va a ser su uso en nuestro TFM.</w:t>
+      </w:r>
+    </w:p>
+    <w:p>
+      <w:pPr>
+        <w:rPr>
+          <w:color w:val="FF0000"/>
+          <w:lang w:eastAsia="es-ES_tradnl"/>
+        </w:rPr>
+      </w:pPr>
+    </w:p>
+    <w:p>
+      <w:pPr>
+        <w:rPr>
+          <w:color w:val="FF0000"/>
+          <w:lang w:eastAsia="es-ES_tradnl"/>
+        </w:rPr>
+      </w:pPr>
+      <w:r>
+        <w:rPr>
+          <w:color w:val="FF0000"/>
+          <w:lang w:eastAsia="es-ES_tradnl"/>
+        </w:rPr>
+        <w:t>Podemos crear un capítulo que sea 'Desarrollo del trabajo' donde vayamos plasmando todos los pasos realizados hasta llegar a los resultados finales. Como te decía podemos jugar con la distribución de los capítulos del TFM.</w:t>
+      </w:r>
+    </w:p>
+    <w:p>
+      <w:pPr>
+        <w:rPr>
+          <w:color w:val="FF0000"/>
+          <w:lang w:eastAsia="es-ES_tradnl"/>
+        </w:rPr>
+      </w:pPr>
     </w:p>
     <w:p>
       <w:pPr>
@@ -5754,33 +6738,15 @@
           <w:lang w:eastAsia="es-ES_tradnl"/>
         </w:rPr>
       </w:pPr>
-      <w:bookmarkStart w:id="9" w:name="_Toc531864241"/>
+      <w:bookmarkStart w:id="12" w:name="_Toc531864244"/>
       <w:r>
         <w:rPr>
           <w:rFonts w:eastAsia="Times New Roman"/>
           <w:lang w:eastAsia="es-ES_tradnl"/>
         </w:rPr>
-        <w:t>Resultados.</w:t>
-      </w:r>
-      <w:bookmarkEnd w:id="9"/>
-    </w:p>
-    <w:p>
-      <w:pPr>
-        <w:pStyle w:val="Ttulo1"/>
-        <w:rPr>
-          <w:rFonts w:eastAsia="Times New Roman"/>
-          <w:lang w:eastAsia="es-ES_tradnl"/>
-        </w:rPr>
-      </w:pPr>
-      <w:bookmarkStart w:id="10" w:name="_Toc531864242"/>
-      <w:r>
-        <w:rPr>
-          <w:rFonts w:eastAsia="Times New Roman"/>
-          <w:lang w:eastAsia="es-ES_tradnl"/>
-        </w:rPr>
-        <w:t>Discusión.</w:t>
-      </w:r>
-      <w:bookmarkEnd w:id="10"/>
+        <w:t>Referencias (utilizar estilo APA Style y cita estilo Harvard).</w:t>
+      </w:r>
+      <w:bookmarkEnd w:id="12"/>
     </w:p>
     <w:p>
       <w:pPr>
@@ -5794,160 +6760,6 @@
         </w:rPr>
         <w:t>-</w:t>
       </w:r>
-      <w:proofErr w:type="spellStart"/>
-      <w:r>
-        <w:rPr>
-          <w:lang w:eastAsia="es-ES_tradnl"/>
-        </w:rPr>
-        <w:t>StreamSet</w:t>
-      </w:r>
-      <w:proofErr w:type="spellEnd"/>
-      <w:r>
-        <w:rPr>
-          <w:lang w:eastAsia="es-ES_tradnl"/>
-        </w:rPr>
-        <w:t xml:space="preserve"> Data </w:t>
-      </w:r>
-      <w:proofErr w:type="spellStart"/>
-      <w:r>
-        <w:rPr>
-          <w:lang w:eastAsia="es-ES_tradnl"/>
-        </w:rPr>
-        <w:t>Collector</w:t>
-      </w:r>
-      <w:proofErr w:type="spellEnd"/>
-      <w:r>
-        <w:rPr>
-          <w:lang w:eastAsia="es-ES_tradnl"/>
-        </w:rPr>
-        <w:t xml:space="preserve"> (SDC), pero se podría utilizar también Apache NIFI</w:t>
-      </w:r>
-    </w:p>
-    <w:p>
-      <w:pPr>
-        <w:pStyle w:val="Ttulo1"/>
-        <w:rPr>
-          <w:rFonts w:eastAsia="Times New Roman"/>
-          <w:lang w:eastAsia="es-ES_tradnl"/>
-        </w:rPr>
-      </w:pPr>
-      <w:bookmarkStart w:id="11" w:name="_Toc531864243"/>
-      <w:r>
-        <w:rPr>
-          <w:rFonts w:eastAsia="Times New Roman"/>
-          <w:lang w:eastAsia="es-ES_tradnl"/>
-        </w:rPr>
-        <w:t>Conclusiones.</w:t>
-      </w:r>
-      <w:bookmarkEnd w:id="11"/>
-    </w:p>
-    <w:p>
-      <w:pPr>
-        <w:rPr>
-          <w:color w:val="FF0000"/>
-          <w:lang w:eastAsia="es-ES_tradnl"/>
-        </w:rPr>
-      </w:pPr>
-      <w:r>
-        <w:rPr>
-          <w:color w:val="FF0000"/>
-          <w:lang w:eastAsia="es-ES_tradnl"/>
-        </w:rPr>
-        <w:t xml:space="preserve">Estos puntos podemos si queremos concatenarlos, es decir, mostrar nuestras reflexiones y conclusiones sobre el TFM, pero además mostrar un punto crítico en ciertos aspectos del mismo (si procede) para establecer una discusión o debate abierto sobre cualquier punto, por ejemplo, volviendo al ejemplo anterior, podríamos realizar una comparativa con resultados de aplicar </w:t>
-      </w:r>
-      <w:proofErr w:type="spellStart"/>
-      <w:r>
-        <w:rPr>
-          <w:color w:val="FF0000"/>
-          <w:lang w:eastAsia="es-ES_tradnl"/>
-        </w:rPr>
-        <w:t>Arima</w:t>
-      </w:r>
-      <w:proofErr w:type="spellEnd"/>
-      <w:r>
-        <w:rPr>
-          <w:color w:val="FF0000"/>
-          <w:lang w:eastAsia="es-ES_tradnl"/>
-        </w:rPr>
-        <w:t xml:space="preserve"> y Alisado Exponencial.</w:t>
-      </w:r>
-    </w:p>
-    <w:p>
-      <w:pPr>
-        <w:rPr>
-          <w:color w:val="FF0000"/>
-          <w:lang w:eastAsia="es-ES_tradnl"/>
-        </w:rPr>
-      </w:pPr>
-      <w:r>
-        <w:rPr>
-          <w:color w:val="FF0000"/>
-          <w:lang w:eastAsia="es-ES_tradnl"/>
-        </w:rPr>
-        <w:t>Si partimos de una VM con herramientas pre-instaladas no hace falta mostrar su configuración para nada, simplemente nombrarlas y explicar un para que se utilizan, pero sobre todo, cual va a ser su uso en nuestro TFM.</w:t>
-      </w:r>
-    </w:p>
-    <w:p>
-      <w:pPr>
-        <w:rPr>
-          <w:color w:val="FF0000"/>
-          <w:lang w:eastAsia="es-ES_tradnl"/>
-        </w:rPr>
-      </w:pPr>
-    </w:p>
-    <w:p>
-      <w:pPr>
-        <w:rPr>
-          <w:color w:val="FF0000"/>
-          <w:lang w:eastAsia="es-ES_tradnl"/>
-        </w:rPr>
-      </w:pPr>
-      <w:r>
-        <w:rPr>
-          <w:color w:val="FF0000"/>
-          <w:lang w:eastAsia="es-ES_tradnl"/>
-        </w:rPr>
-        <w:t>Podemos crear un capítulo que sea 'Desarrollo del trabajo' donde vayamos plasmando todos los pasos realizados hasta llegar a los resultados finales. Como te decía podemos jugar con la distribución de los capítulos del TFM.</w:t>
-      </w:r>
-    </w:p>
-    <w:p>
-      <w:pPr>
-        <w:rPr>
-          <w:color w:val="FF0000"/>
-          <w:lang w:eastAsia="es-ES_tradnl"/>
-        </w:rPr>
-      </w:pPr>
-    </w:p>
-    <w:p>
-      <w:pPr>
-        <w:pStyle w:val="Ttulo1"/>
-        <w:rPr>
-          <w:rFonts w:eastAsia="Times New Roman"/>
-          <w:lang w:eastAsia="es-ES_tradnl"/>
-        </w:rPr>
-      </w:pPr>
-      <w:bookmarkStart w:id="12" w:name="_Toc531864244"/>
-      <w:r>
-        <w:rPr>
-          <w:rFonts w:eastAsia="Times New Roman"/>
-          <w:lang w:eastAsia="es-ES_tradnl"/>
-        </w:rPr>
-        <w:t>Referencias (utilizar estilo APA Style y cita estilo Harvard).</w:t>
-      </w:r>
-      <w:bookmarkEnd w:id="12"/>
-    </w:p>
-    <w:p>
-      <w:pPr>
-        <w:rPr>
-          <w:lang w:eastAsia="es-ES_tradnl"/>
-        </w:rPr>
-      </w:pPr>
-      <w:r>
-        <w:rPr>
-          <w:lang w:eastAsia="es-ES_tradnl"/>
-        </w:rPr>
-        <w:t>-</w:t>
-      </w:r>
       <w:r>
         <w:rPr>
           <w:lang w:eastAsia="es-ES_tradnl"/>
@@ -5961,7 +6773,7 @@
           <w:lang w:eastAsia="es-ES_tradnl"/>
         </w:rPr>
       </w:pPr>
-      <w:hyperlink r:id="rId7" w:history="1">
+      <w:hyperlink r:id="rId9" w:history="1">
         <w:r>
           <w:rPr>
             <w:rStyle w:val="Hipervnculo"/>
@@ -5981,7 +6793,6 @@
         <w:rPr>
           <w:lang w:eastAsia="es-ES_tradnl"/>
         </w:rPr>
-        <w:lastRenderedPageBreak/>
         <w:t>-</w:t>
       </w:r>
       <w:r>
@@ -6011,7 +6822,7 @@
           <w:lang w:eastAsia="es-ES_tradnl"/>
         </w:rPr>
       </w:pPr>
-      <w:hyperlink r:id="rId8" w:history="1">
+      <w:hyperlink r:id="rId10" w:history="1">
         <w:r>
           <w:rPr>
             <w:rStyle w:val="Hipervnculo"/>
@@ -6040,7 +6851,7 @@
           <w:lang w:eastAsia="es-ES_tradnl"/>
         </w:rPr>
       </w:pPr>
-      <w:hyperlink r:id="rId9" w:history="1">
+      <w:hyperlink r:id="rId11" w:history="1">
         <w:r>
           <w:rPr>
             <w:rStyle w:val="Hipervnculo"/>
@@ -7093,6 +7904,119 @@
     </w:lvl>
   </w:abstractNum>
   <w:abstractNum w:abstractNumId="9" w15:restartNumberingAfterBreak="0">
+    <w:nsid w:val="54BA26B4"/>
+    <w:multiLevelType w:val="hybridMultilevel"/>
+    <w:tmpl w:val="DCBCA5B8"/>
+    <w:lvl w:ilvl="0" w:tplc="040A0001">
+      <w:start w:val="1"/>
+      <w:numFmt w:val="bullet"/>
+      <w:lvlText w:val=""/>
+      <w:lvlJc w:val="left"/>
+      <w:pPr>
+        <w:ind w:left="720" w:hanging="360"/>
+      </w:pPr>
+      <w:rPr>
+        <w:rFonts w:ascii="Symbol" w:hAnsi="Symbol" w:hint="default"/>
+      </w:rPr>
+    </w:lvl>
+    <w:lvl w:ilvl="1" w:tplc="040A0003" w:tentative="1">
+      <w:start w:val="1"/>
+      <w:numFmt w:val="bullet"/>
+      <w:lvlText w:val="o"/>
+      <w:lvlJc w:val="left"/>
+      <w:pPr>
+        <w:ind w:left="1440" w:hanging="360"/>
+      </w:pPr>
+      <w:rPr>
+        <w:rFonts w:ascii="Courier New" w:hAnsi="Courier New" w:cs="Courier New" w:hint="default"/>
+      </w:rPr>
+    </w:lvl>
+    <w:lvl w:ilvl="2" w:tplc="040A0005" w:tentative="1">
+      <w:start w:val="1"/>
+      <w:numFmt w:val="bullet"/>
+      <w:lvlText w:val=""/>
+      <w:lvlJc w:val="left"/>
+      <w:pPr>
+        <w:ind w:left="2160" w:hanging="360"/>
+      </w:pPr>
+      <w:rPr>
+        <w:rFonts w:ascii="Wingdings" w:hAnsi="Wingdings" w:hint="default"/>
+      </w:rPr>
+    </w:lvl>
+    <w:lvl w:ilvl="3" w:tplc="040A0001" w:tentative="1">
+      <w:start w:val="1"/>
+      <w:numFmt w:val="bullet"/>
+      <w:lvlText w:val=""/>
+      <w:lvlJc w:val="left"/>
+      <w:pPr>
+        <w:ind w:left="2880" w:hanging="360"/>
+      </w:pPr>
+      <w:rPr>
+        <w:rFonts w:ascii="Symbol" w:hAnsi="Symbol" w:hint="default"/>
+      </w:rPr>
+    </w:lvl>
+    <w:lvl w:ilvl="4" w:tplc="040A0003" w:tentative="1">
+      <w:start w:val="1"/>
+      <w:numFmt w:val="bullet"/>
+      <w:lvlText w:val="o"/>
+      <w:lvlJc w:val="left"/>
+      <w:pPr>
+        <w:ind w:left="3600" w:hanging="360"/>
+      </w:pPr>
+      <w:rPr>
+        <w:rFonts w:ascii="Courier New" w:hAnsi="Courier New" w:cs="Courier New" w:hint="default"/>
+      </w:rPr>
+    </w:lvl>
+    <w:lvl w:ilvl="5" w:tplc="040A0005" w:tentative="1">
+      <w:start w:val="1"/>
+      <w:numFmt w:val="bullet"/>
+      <w:lvlText w:val=""/>
+      <w:lvlJc w:val="left"/>
+      <w:pPr>
+        <w:ind w:left="4320" w:hanging="360"/>
+      </w:pPr>
+      <w:rPr>
+        <w:rFonts w:ascii="Wingdings" w:hAnsi="Wingdings" w:hint="default"/>
+      </w:rPr>
+    </w:lvl>
+    <w:lvl w:ilvl="6" w:tplc="040A0001" w:tentative="1">
+      <w:start w:val="1"/>
+      <w:numFmt w:val="bullet"/>
+      <w:lvlText w:val=""/>
+      <w:lvlJc w:val="left"/>
+      <w:pPr>
+        <w:ind w:left="5040" w:hanging="360"/>
+      </w:pPr>
+      <w:rPr>
+        <w:rFonts w:ascii="Symbol" w:hAnsi="Symbol" w:hint="default"/>
+      </w:rPr>
+    </w:lvl>
+    <w:lvl w:ilvl="7" w:tplc="040A0003" w:tentative="1">
+      <w:start w:val="1"/>
+      <w:numFmt w:val="bullet"/>
+      <w:lvlText w:val="o"/>
+      <w:lvlJc w:val="left"/>
+      <w:pPr>
+        <w:ind w:left="5760" w:hanging="360"/>
+      </w:pPr>
+      <w:rPr>
+        <w:rFonts w:ascii="Courier New" w:hAnsi="Courier New" w:cs="Courier New" w:hint="default"/>
+      </w:rPr>
+    </w:lvl>
+    <w:lvl w:ilvl="8" w:tplc="040A0005" w:tentative="1">
+      <w:start w:val="1"/>
+      <w:numFmt w:val="bullet"/>
+      <w:lvlText w:val=""/>
+      <w:lvlJc w:val="left"/>
+      <w:pPr>
+        <w:ind w:left="6480" w:hanging="360"/>
+      </w:pPr>
+      <w:rPr>
+        <w:rFonts w:ascii="Wingdings" w:hAnsi="Wingdings" w:hint="default"/>
+      </w:rPr>
+    </w:lvl>
+  </w:abstractNum>
+  <w:abstractNum w:abstractNumId="10" w15:restartNumberingAfterBreak="0">
     <w:nsid w:val="58D241C7"/>
     <w:multiLevelType w:val="hybridMultilevel"/>
     <w:tmpl w:val="828C9E6A"/>
@@ -7205,7 +8129,7 @@
       </w:rPr>
     </w:lvl>
   </w:abstractNum>
-  <w:abstractNum w:abstractNumId="10" w15:restartNumberingAfterBreak="0">
+  <w:abstractNum w:abstractNumId="11" w15:restartNumberingAfterBreak="0">
     <w:nsid w:val="5B9E1473"/>
     <w:multiLevelType w:val="hybridMultilevel"/>
     <w:tmpl w:val="73C82B42"/>
@@ -7318,7 +8242,7 @@
       </w:rPr>
     </w:lvl>
   </w:abstractNum>
-  <w:abstractNum w:abstractNumId="11" w15:restartNumberingAfterBreak="0">
+  <w:abstractNum w:abstractNumId="12" w15:restartNumberingAfterBreak="0">
     <w:nsid w:val="62477FE3"/>
     <w:multiLevelType w:val="hybridMultilevel"/>
     <w:tmpl w:val="E622653E"/>
@@ -7431,7 +8355,7 @@
       </w:rPr>
     </w:lvl>
   </w:abstractNum>
-  <w:abstractNum w:abstractNumId="12" w15:restartNumberingAfterBreak="0">
+  <w:abstractNum w:abstractNumId="13" w15:restartNumberingAfterBreak="0">
     <w:nsid w:val="680C708F"/>
     <w:multiLevelType w:val="hybridMultilevel"/>
     <w:tmpl w:val="E5EAE014"/>
@@ -7544,7 +8468,7 @@
       </w:rPr>
     </w:lvl>
   </w:abstractNum>
-  <w:abstractNum w:abstractNumId="13" w15:restartNumberingAfterBreak="0">
+  <w:abstractNum w:abstractNumId="14" w15:restartNumberingAfterBreak="0">
     <w:nsid w:val="6C5413C4"/>
     <w:multiLevelType w:val="multilevel"/>
     <w:tmpl w:val="040A0025"/>
@@ -7630,7 +8554,7 @@
       </w:pPr>
     </w:lvl>
   </w:abstractNum>
-  <w:abstractNum w:abstractNumId="14" w15:restartNumberingAfterBreak="0">
+  <w:abstractNum w:abstractNumId="15" w15:restartNumberingAfterBreak="0">
     <w:nsid w:val="6C886FF2"/>
     <w:multiLevelType w:val="hybridMultilevel"/>
     <w:tmpl w:val="AC5A789A"/>
@@ -7792,13 +8716,13 @@
     </w:lvlOverride>
   </w:num>
   <w:num w:numId="8">
-    <w:abstractNumId w:val="13"/>
+    <w:abstractNumId w:val="14"/>
   </w:num>
   <w:num w:numId="9">
-    <w:abstractNumId w:val="9"/>
+    <w:abstractNumId w:val="10"/>
   </w:num>
   <w:num w:numId="10">
-    <w:abstractNumId w:val="10"/>
+    <w:abstractNumId w:val="11"/>
   </w:num>
   <w:num w:numId="11">
     <w:abstractNumId w:val="5"/>
@@ -7810,13 +8734,16 @@
     <w:abstractNumId w:val="8"/>
   </w:num>
   <w:num w:numId="14">
+    <w:abstractNumId w:val="13"/>
+  </w:num>
+  <w:num w:numId="15">
+    <w:abstractNumId w:val="15"/>
+  </w:num>
+  <w:num w:numId="16">
     <w:abstractNumId w:val="12"/>
   </w:num>
-  <w:num w:numId="15">
-    <w:abstractNumId w:val="14"/>
-  </w:num>
-  <w:num w:numId="16">
-    <w:abstractNumId w:val="11"/>
+  <w:num w:numId="17">
+    <w:abstractNumId w:val="9"/>
   </w:num>
 </w:numbering>
 </file>
@@ -9167,7 +10094,7 @@
 </file>
 
 <file path=customXml/itemProps1.xml><?xml version="1.0" encoding="utf-8"?>
-<ds:datastoreItem xmlns:ds="http://schemas.openxmlformats.org/officeDocument/2006/customXml" ds:itemID="{BF8A1739-34FC-D744-8E56-E099168B3FF4}">
+<ds:datastoreItem xmlns:ds="http://schemas.openxmlformats.org/officeDocument/2006/customXml" ds:itemID="{BC819CCF-6230-2C45-849D-29FA2F8C1F8A}">
   <ds:schemaRefs>
     <ds:schemaRef ds:uri="http://schemas.openxmlformats.org/officeDocument/2006/bibliography"/>
   </ds:schemaRefs>

</xml_diff>